<commit_message>
changes made to docu
</commit_message>
<xml_diff>
--- a/tdwi.docx
+++ b/tdwi.docx
@@ -1,6 +1,6 @@
 
 <file path=word/document.xml><?xml version="1.0" encoding="utf-8"?>
-<w:document xmlns:wpc="http://schemas.microsoft.com/office/word/2010/wordprocessingCanvas" xmlns:cx="http://schemas.microsoft.com/office/drawing/2014/chartex" xmlns:cx1="http://schemas.microsoft.com/office/drawing/2015/9/8/chartex" xmlns:cx2="http://schemas.microsoft.com/office/drawing/2015/10/21/chartex" xmlns:cx3="http://schemas.microsoft.com/office/drawing/2016/5/9/chartex" xmlns:cx4="http://schemas.microsoft.com/office/drawing/2016/5/10/chartex" xmlns:cx5="http://schemas.microsoft.com/office/drawing/2016/5/11/chartex" xmlns:cx6="http://schemas.microsoft.com/office/drawing/2016/5/12/chartex" xmlns:cx7="http://schemas.microsoft.com/office/drawing/2016/5/13/chartex" xmlns:cx8="http://schemas.microsoft.com/office/drawing/2016/5/14/chartex" xmlns:mc="http://schemas.openxmlformats.org/markup-compatibility/2006" xmlns:aink="http://schemas.microsoft.com/office/drawing/2016/ink" xmlns:am3d="http://schemas.microsoft.com/office/drawing/2017/model3d" xmlns:o="urn:schemas-microsoft-com:office:office" xmlns:r="http://schemas.openxmlformats.org/officeDocument/2006/relationships" xmlns:m="http://schemas.openxmlformats.org/officeDocument/2006/math" xmlns:v="urn:schemas-microsoft-com:vml" xmlns:wp14="http://schemas.microsoft.com/office/word/2010/wordprocessingDrawing" xmlns:wp="http://schemas.openxmlformats.org/drawingml/2006/wordprocessingDrawing" xmlns:w10="urn:schemas-microsoft-com:office:word" xmlns:w="http://schemas.openxmlformats.org/wordprocessingml/2006/main" xmlns:w14="http://schemas.microsoft.com/office/word/2010/wordml" xmlns:w15="http://schemas.microsoft.com/office/word/2012/wordml" xmlns:w16cid="http://schemas.microsoft.com/office/word/2016/wordml/cid" xmlns:w16se="http://schemas.microsoft.com/office/word/2015/wordml/symex" xmlns:wpg="http://schemas.microsoft.com/office/word/2010/wordprocessingGroup" xmlns:wpi="http://schemas.microsoft.com/office/word/2010/wordprocessingInk" xmlns:wne="http://schemas.microsoft.com/office/word/2006/wordml" xmlns:wps="http://schemas.microsoft.com/office/word/2010/wordprocessingShape" mc:Ignorable="w14 w15 w16se w16cid wp14">
+<w:document xmlns:wpc="http://schemas.microsoft.com/office/word/2010/wordprocessingCanvas" xmlns:mc="http://schemas.openxmlformats.org/markup-compatibility/2006" xmlns:o="urn:schemas-microsoft-com:office:office" xmlns:r="http://schemas.openxmlformats.org/officeDocument/2006/relationships" xmlns:m="http://schemas.openxmlformats.org/officeDocument/2006/math" xmlns:v="urn:schemas-microsoft-com:vml" xmlns:wp14="http://schemas.microsoft.com/office/word/2010/wordprocessingDrawing" xmlns:wp="http://schemas.openxmlformats.org/drawingml/2006/wordprocessingDrawing" xmlns:w10="urn:schemas-microsoft-com:office:word" xmlns:w="http://schemas.openxmlformats.org/wordprocessingml/2006/main" xmlns:w14="http://schemas.microsoft.com/office/word/2010/wordml" xmlns:w15="http://schemas.microsoft.com/office/word/2012/wordml" xmlns:wpg="http://schemas.microsoft.com/office/word/2010/wordprocessingGroup" xmlns:wpi="http://schemas.microsoft.com/office/word/2010/wordprocessingInk" xmlns:wne="http://schemas.microsoft.com/office/word/2006/wordml" xmlns:wps="http://schemas.microsoft.com/office/word/2010/wordprocessingShape" mc:Ignorable="w14 w15 wp14">
   <w:body>
     <w:p>
       <w:pPr>
@@ -79,7 +79,13 @@
         <w:rPr>
           <w:lang w:val="en-US"/>
         </w:rPr>
-        <w:t>. For futures challenges it would be a good practice to follow the guidelines outlined by “</w:t>
+        <w:t>. For future</w:t>
+      </w:r>
+      <w:r>
+        <w:rPr>
+          <w:lang w:val="en-US"/>
+        </w:rPr>
+        <w:t xml:space="preserve"> challenges it would be a good practice to follow the guidelines outlined by “</w:t>
       </w:r>
       <w:hyperlink r:id="rId5" w:history="1">
         <w:r>
@@ -143,41 +149,41 @@
         <w:rPr>
           <w:lang w:val="en-US"/>
         </w:rPr>
-        <w:t xml:space="preserve">I’m looking forward how you will evaluate the all given codes/project because without a given dataset and clear description this seems to me more like a random choice than a math based evaluate. Normally you are given </w:t>
-      </w:r>
+        <w:t xml:space="preserve">I’m looking forward how you will evaluate all given codes/project because without a given dataset and clear description this seems to me </w:t>
+      </w:r>
+      <w:r>
+        <w:rPr>
+          <w:lang w:val="en-US"/>
+        </w:rPr>
+        <w:t xml:space="preserve">the evaluation would be difficult. </w:t>
+      </w:r>
+    </w:p>
+    <w:p>
+      <w:pPr>
+        <w:rPr>
+          <w:lang w:val="en-US"/>
+        </w:rPr>
+      </w:pPr>
+    </w:p>
+    <w:p>
+      <w:pPr>
+        <w:rPr>
+          <w:lang w:val="en-US"/>
+        </w:rPr>
+      </w:pPr>
       <w:proofErr w:type="gramStart"/>
       <w:r>
         <w:rPr>
           <w:lang w:val="en-US"/>
         </w:rPr>
-        <w:t>a</w:t>
+        <w:t>data</w:t>
       </w:r>
       <w:proofErr w:type="gramEnd"/>
       <w:r>
         <w:rPr>
           <w:lang w:val="en-US"/>
         </w:rPr>
-        <w:t xml:space="preserve"> 80% of a given dataset, train a model, and compare to the rest 20%.</w:t>
-      </w:r>
-    </w:p>
-    <w:p>
-      <w:pPr>
-        <w:rPr>
-          <w:lang w:val="en-US"/>
-        </w:rPr>
-      </w:pPr>
-    </w:p>
-    <w:p>
-      <w:pPr>
-        <w:rPr>
-          <w:lang w:val="en-US"/>
-        </w:rPr>
-      </w:pPr>
-      <w:r>
-        <w:rPr>
-          <w:lang w:val="en-US"/>
-        </w:rPr>
-        <w:t>data used:</w:t>
+        <w:t xml:space="preserve"> used:</w:t>
       </w:r>
     </w:p>
     <w:p>
@@ -219,21 +225,7 @@
         <w:rPr>
           <w:lang w:val="en-US"/>
         </w:rPr>
-        <w:t xml:space="preserve">I did not </w:t>
-      </w:r>
-      <w:proofErr w:type="gramStart"/>
-      <w:r>
-        <w:rPr>
-          <w:lang w:val="en-US"/>
-        </w:rPr>
-        <w:t>uses</w:t>
-      </w:r>
-      <w:proofErr w:type="gramEnd"/>
-      <w:r>
-        <w:rPr>
-          <w:lang w:val="en-US"/>
-        </w:rPr>
-        <w:t xml:space="preserve"> </w:t>
+        <w:t xml:space="preserve">I did not uses </w:t>
       </w:r>
       <w:proofErr w:type="spellStart"/>
       <w:r>
@@ -279,7 +271,13 @@
         <w:rPr>
           <w:lang w:val="en-US"/>
         </w:rPr>
-        <w:t xml:space="preserve">is used a Sqlite3 database. Because of the small dataset </w:t>
+        <w:t xml:space="preserve">is used a Sqlite3 database. Because of the small </w:t>
+      </w:r>
+      <w:r>
+        <w:rPr>
+          <w:lang w:val="en-US"/>
+        </w:rPr>
+        <w:t xml:space="preserve">size of the dataset </w:t>
       </w:r>
       <w:r>
         <w:rPr>
@@ -408,21 +406,7 @@
         <w:rPr>
           <w:lang w:val="en-US"/>
         </w:rPr>
-        <w:t xml:space="preserve"> in my database independently. </w:t>
-      </w:r>
-      <w:proofErr w:type="gramStart"/>
-      <w:r>
-        <w:rPr>
-          <w:lang w:val="en-US"/>
-        </w:rPr>
-        <w:t>So</w:t>
-      </w:r>
-      <w:proofErr w:type="gramEnd"/>
-      <w:r>
-        <w:rPr>
-          <w:lang w:val="en-US"/>
-        </w:rPr>
-        <w:t xml:space="preserve"> the LSA model for the “about” page is independent from the LSA model in “culture”. This guarantees </w:t>
+        <w:t xml:space="preserve"> in my database independently. So the LSA model for the “about” page is independent from the LSA model in “culture”. This guarantees </w:t>
       </w:r>
       <w:r>
         <w:rPr>
@@ -441,7 +425,7 @@
         <w:rPr>
           <w:lang w:val="en-US"/>
         </w:rPr>
-        <w:t xml:space="preserve">Secondly, I used a simple weighted measure for certain types the users request. Implemented is “culture”, “nightlife” and “activity”. The matrix of my weights can be seen in the table “matrix” in the database. Here is much improvement needed. Because I don’t know much about tourism / travel an expert would be needed to evaluate which types of travels are requested most often and how what kind of service the </w:t>
+        <w:t xml:space="preserve">Secondly, I used a simple weighted measure for certain types the users request. Implemented is “culture”, “nightlife” and “activity”. The matrix of my weights can be seen in the table “matrix” in the database. Here is much improvement needed. Because I don’t know much about tourism / travel an expert would be needed to evaluate which types of travels are requested most often and what kind of service the </w:t>
       </w:r>
       <w:proofErr w:type="spellStart"/>
       <w:r>
@@ -457,8 +441,48 @@
         </w:rPr>
         <w:t xml:space="preserve"> values in each type. I just gave it my best guess.</w:t>
       </w:r>
+    </w:p>
+    <w:p>
+      <w:pPr>
+        <w:rPr>
+          <w:lang w:val="en-US"/>
+        </w:rPr>
+      </w:pPr>
+    </w:p>
+    <w:p>
+      <w:pPr>
+        <w:rPr>
+          <w:lang w:val="en-US"/>
+        </w:rPr>
+      </w:pPr>
       <w:bookmarkStart w:id="0" w:name="_GoBack"/>
       <w:bookmarkEnd w:id="0"/>
+      <w:r>
+        <w:rPr>
+          <w:lang w:val="en-US"/>
+        </w:rPr>
+        <w:lastRenderedPageBreak/>
+        <w:t xml:space="preserve">future: </w:t>
+      </w:r>
+    </w:p>
+    <w:p>
+      <w:pPr>
+        <w:rPr>
+          <w:lang w:val="en-US"/>
+        </w:rPr>
+      </w:pPr>
+      <w:r>
+        <w:rPr>
+          <w:lang w:val="en-US"/>
+        </w:rPr>
+        <w:t>The designed model is based on a cold sta</w:t>
+      </w:r>
+      <w:r>
+        <w:rPr>
+          <w:lang w:val="en-US"/>
+        </w:rPr>
+        <w:t>rt concept. There are not ratings or any user input involved. A future design should use user input data (for example just thump up / down) do reevaluate the LSA Model.</w:t>
+      </w:r>
     </w:p>
     <w:sectPr>
       <w:pgSz w:w="11906" w:h="16838"/>
@@ -471,7 +495,7 @@
 </file>
 
 <file path=word/numbering.xml><?xml version="1.0" encoding="utf-8"?>
-<w:numbering xmlns:wpc="http://schemas.microsoft.com/office/word/2010/wordprocessingCanvas" xmlns:cx="http://schemas.microsoft.com/office/drawing/2014/chartex" xmlns:cx1="http://schemas.microsoft.com/office/drawing/2015/9/8/chartex" xmlns:cx2="http://schemas.microsoft.com/office/drawing/2015/10/21/chartex" xmlns:cx3="http://schemas.microsoft.com/office/drawing/2016/5/9/chartex" xmlns:cx4="http://schemas.microsoft.com/office/drawing/2016/5/10/chartex" xmlns:cx5="http://schemas.microsoft.com/office/drawing/2016/5/11/chartex" xmlns:cx6="http://schemas.microsoft.com/office/drawing/2016/5/12/chartex" xmlns:cx7="http://schemas.microsoft.com/office/drawing/2016/5/13/chartex" xmlns:cx8="http://schemas.microsoft.com/office/drawing/2016/5/14/chartex" xmlns:mc="http://schemas.openxmlformats.org/markup-compatibility/2006" xmlns:aink="http://schemas.microsoft.com/office/drawing/2016/ink" xmlns:am3d="http://schemas.microsoft.com/office/drawing/2017/model3d" xmlns:o="urn:schemas-microsoft-com:office:office" xmlns:r="http://schemas.openxmlformats.org/officeDocument/2006/relationships" xmlns:m="http://schemas.openxmlformats.org/officeDocument/2006/math" xmlns:v="urn:schemas-microsoft-com:vml" xmlns:wp14="http://schemas.microsoft.com/office/word/2010/wordprocessingDrawing" xmlns:wp="http://schemas.openxmlformats.org/drawingml/2006/wordprocessingDrawing" xmlns:w10="urn:schemas-microsoft-com:office:word" xmlns:w="http://schemas.openxmlformats.org/wordprocessingml/2006/main" xmlns:w14="http://schemas.microsoft.com/office/word/2010/wordml" xmlns:w15="http://schemas.microsoft.com/office/word/2012/wordml" xmlns:w16cid="http://schemas.microsoft.com/office/word/2016/wordml/cid" xmlns:w16se="http://schemas.microsoft.com/office/word/2015/wordml/symex" xmlns:wpg="http://schemas.microsoft.com/office/word/2010/wordprocessingGroup" xmlns:wpi="http://schemas.microsoft.com/office/word/2010/wordprocessingInk" xmlns:wne="http://schemas.microsoft.com/office/word/2006/wordml" xmlns:wps="http://schemas.microsoft.com/office/word/2010/wordprocessingShape" mc:Ignorable="w14 w15 w16se w16cid wp14">
+<w:numbering xmlns:wpc="http://schemas.microsoft.com/office/word/2010/wordprocessingCanvas" xmlns:mc="http://schemas.openxmlformats.org/markup-compatibility/2006" xmlns:o="urn:schemas-microsoft-com:office:office" xmlns:r="http://schemas.openxmlformats.org/officeDocument/2006/relationships" xmlns:m="http://schemas.openxmlformats.org/officeDocument/2006/math" xmlns:v="urn:schemas-microsoft-com:vml" xmlns:wp14="http://schemas.microsoft.com/office/word/2010/wordprocessingDrawing" xmlns:wp="http://schemas.openxmlformats.org/drawingml/2006/wordprocessingDrawing" xmlns:w10="urn:schemas-microsoft-com:office:word" xmlns:w="http://schemas.openxmlformats.org/wordprocessingml/2006/main" xmlns:w14="http://schemas.microsoft.com/office/word/2010/wordml" xmlns:w15="http://schemas.microsoft.com/office/word/2012/wordml" xmlns:wpg="http://schemas.microsoft.com/office/word/2010/wordprocessingGroup" xmlns:wpi="http://schemas.microsoft.com/office/word/2010/wordprocessingInk" xmlns:wne="http://schemas.microsoft.com/office/word/2006/wordml" xmlns:wps="http://schemas.microsoft.com/office/word/2010/wordprocessingShape" mc:Ignorable="w14 w15 wp14">
   <w:abstractNum w:abstractNumId="0" w15:restartNumberingAfterBreak="0">
     <w:nsid w:val="5DEB4B07"/>
     <w:multiLevelType w:val="hybridMultilevel"/>
@@ -591,7 +615,7 @@
 </file>
 
 <file path=word/styles.xml><?xml version="1.0" encoding="utf-8"?>
-<w:styles xmlns:mc="http://schemas.openxmlformats.org/markup-compatibility/2006" xmlns:r="http://schemas.openxmlformats.org/officeDocument/2006/relationships" xmlns:w="http://schemas.openxmlformats.org/wordprocessingml/2006/main" xmlns:w14="http://schemas.microsoft.com/office/word/2010/wordml" xmlns:w15="http://schemas.microsoft.com/office/word/2012/wordml" xmlns:w16cid="http://schemas.microsoft.com/office/word/2016/wordml/cid" xmlns:w16se="http://schemas.microsoft.com/office/word/2015/wordml/symex" mc:Ignorable="w14 w15 w16se w16cid">
+<w:styles xmlns:mc="http://schemas.openxmlformats.org/markup-compatibility/2006" xmlns:r="http://schemas.openxmlformats.org/officeDocument/2006/relationships" xmlns:w="http://schemas.openxmlformats.org/wordprocessingml/2006/main" xmlns:w14="http://schemas.microsoft.com/office/word/2010/wordml" xmlns:w15="http://schemas.microsoft.com/office/word/2012/wordml" mc:Ignorable="w14 w15">
   <w:docDefaults>
     <w:rPrDefault>
       <w:rPr>
@@ -607,7 +631,7 @@
       </w:pPr>
     </w:pPrDefault>
   </w:docDefaults>
-  <w:latentStyles w:defLockedState="0" w:defUIPriority="99" w:defSemiHidden="0" w:defUnhideWhenUsed="0" w:defQFormat="0" w:count="375">
+  <w:latentStyles w:defLockedState="0" w:defUIPriority="99" w:defSemiHidden="0" w:defUnhideWhenUsed="0" w:defQFormat="0" w:count="371">
     <w:lsdException w:name="Normal" w:uiPriority="0" w:qFormat="1"/>
     <w:lsdException w:name="heading 1" w:uiPriority="9" w:qFormat="1"/>
     <w:lsdException w:name="heading 2" w:semiHidden="1" w:uiPriority="9" w:unhideWhenUsed="1" w:qFormat="1"/>
@@ -979,10 +1003,6 @@
     <w:lsdException w:name="List Table 5 Dark Accent 6" w:uiPriority="50"/>
     <w:lsdException w:name="List Table 6 Colorful Accent 6" w:uiPriority="51"/>
     <w:lsdException w:name="List Table 7 Colorful Accent 6" w:uiPriority="52"/>
-    <w:lsdException w:name="Mention" w:semiHidden="1" w:unhideWhenUsed="1"/>
-    <w:lsdException w:name="Smart Hyperlink" w:semiHidden="1" w:unhideWhenUsed="1"/>
-    <w:lsdException w:name="Hashtag" w:semiHidden="1" w:unhideWhenUsed="1"/>
-    <w:lsdException w:name="Unresolved Mention" w:semiHidden="1" w:unhideWhenUsed="1"/>
   </w:latentStyles>
   <w:style w:type="paragraph" w:default="1" w:styleId="Normal">
     <w:name w:val="Normal"/>
@@ -1026,7 +1046,7 @@
       <w:u w:val="single"/>
     </w:rPr>
   </w:style>
-  <w:style w:type="character" w:styleId="UnresolvedMention">
+  <w:style w:type="character" w:customStyle="1" w:styleId="UnresolvedMention">
     <w:name w:val="Unresolved Mention"/>
     <w:basedOn w:val="DefaultParagraphFont"/>
     <w:uiPriority w:val="99"/>

</xml_diff>